<commit_message>
Updated address on the docs
</commit_message>
<xml_diff>
--- a/files/docs/boat_rental_agreement.docx
+++ b/files/docs/boat_rental_agreement.docx
@@ -1,6 +1,6 @@
 
 <file path=word/document.xml><?xml version="1.0" encoding="utf-8"?>
-<w:document xmlns:wpc="http://schemas.microsoft.com/office/word/2010/wordprocessingCanvas" xmlns:cx="http://schemas.microsoft.com/office/drawing/2014/chartex" xmlns:cx1="http://schemas.microsoft.com/office/drawing/2015/9/8/chartex" xmlns:cx2="http://schemas.microsoft.com/office/drawing/2015/10/21/chartex" xmlns:cx3="http://schemas.microsoft.com/office/drawing/2016/5/9/chartex" xmlns:cx4="http://schemas.microsoft.com/office/drawing/2016/5/10/chartex" xmlns:cx5="http://schemas.microsoft.com/office/drawing/2016/5/11/chartex" xmlns:cx6="http://schemas.microsoft.com/office/drawing/2016/5/12/chartex" xmlns:cx7="http://schemas.microsoft.com/office/drawing/2016/5/13/chartex" xmlns:cx8="http://schemas.microsoft.com/office/drawing/2016/5/14/chartex" xmlns:mc="http://schemas.openxmlformats.org/markup-compatibility/2006" xmlns:aink="http://schemas.microsoft.com/office/drawing/2016/ink" xmlns:am3d="http://schemas.microsoft.com/office/drawing/2017/model3d" xmlns:o="urn:schemas-microsoft-com:office:office" xmlns:r="http://schemas.openxmlformats.org/officeDocument/2006/relationships" xmlns:m="http://schemas.openxmlformats.org/officeDocument/2006/math" xmlns:v="urn:schemas-microsoft-com:vml" xmlns:wp14="http://schemas.microsoft.com/office/word/2010/wordprocessingDrawing" xmlns:wp="http://schemas.openxmlformats.org/drawingml/2006/wordprocessingDrawing" xmlns:w10="urn:schemas-microsoft-com:office:word" xmlns:w="http://schemas.openxmlformats.org/wordprocessingml/2006/main" xmlns:w14="http://schemas.microsoft.com/office/word/2010/wordml" xmlns:w15="http://schemas.microsoft.com/office/word/2012/wordml" xmlns:w16cid="http://schemas.microsoft.com/office/word/2016/wordml/cid" xmlns:w16se="http://schemas.microsoft.com/office/word/2015/wordml/symex" xmlns:wpg="http://schemas.microsoft.com/office/word/2010/wordprocessingGroup" xmlns:wpi="http://schemas.microsoft.com/office/word/2010/wordprocessingInk" xmlns:wne="http://schemas.microsoft.com/office/word/2006/wordml" xmlns:wps="http://schemas.microsoft.com/office/word/2010/wordprocessingShape" mc:Ignorable="w14 w15 w16se w16cid wp14">
+<w:document xmlns:wpc="http://schemas.microsoft.com/office/word/2010/wordprocessingCanvas" xmlns:cx="http://schemas.microsoft.com/office/drawing/2014/chartex" xmlns:cx1="http://schemas.microsoft.com/office/drawing/2015/9/8/chartex" xmlns:cx2="http://schemas.microsoft.com/office/drawing/2015/10/21/chartex" xmlns:cx3="http://schemas.microsoft.com/office/drawing/2016/5/9/chartex" xmlns:cx4="http://schemas.microsoft.com/office/drawing/2016/5/10/chartex" xmlns:cx5="http://schemas.microsoft.com/office/drawing/2016/5/11/chartex" xmlns:cx6="http://schemas.microsoft.com/office/drawing/2016/5/12/chartex" xmlns:cx7="http://schemas.microsoft.com/office/drawing/2016/5/13/chartex" xmlns:cx8="http://schemas.microsoft.com/office/drawing/2016/5/14/chartex" xmlns:mc="http://schemas.openxmlformats.org/markup-compatibility/2006" xmlns:aink="http://schemas.microsoft.com/office/drawing/2016/ink" xmlns:am3d="http://schemas.microsoft.com/office/drawing/2017/model3d" xmlns:o="urn:schemas-microsoft-com:office:office" xmlns:oel="http://schemas.microsoft.com/office/2019/extlst" xmlns:r="http://schemas.openxmlformats.org/officeDocument/2006/relationships" xmlns:m="http://schemas.openxmlformats.org/officeDocument/2006/math" xmlns:v="urn:schemas-microsoft-com:vml" xmlns:wp14="http://schemas.microsoft.com/office/word/2010/wordprocessingDrawing" xmlns:wp="http://schemas.openxmlformats.org/drawingml/2006/wordprocessingDrawing" xmlns:w10="urn:schemas-microsoft-com:office:word" xmlns:w="http://schemas.openxmlformats.org/wordprocessingml/2006/main" xmlns:w14="http://schemas.microsoft.com/office/word/2010/wordml" xmlns:w15="http://schemas.microsoft.com/office/word/2012/wordml" xmlns:w16cex="http://schemas.microsoft.com/office/word/2018/wordml/cex" xmlns:w16cid="http://schemas.microsoft.com/office/word/2016/wordml/cid" xmlns:w16="http://schemas.microsoft.com/office/word/2018/wordml" xmlns:w16sdtdh="http://schemas.microsoft.com/office/word/2020/wordml/sdtdatahash" xmlns:w16se="http://schemas.microsoft.com/office/word/2015/wordml/symex" xmlns:wpg="http://schemas.microsoft.com/office/word/2010/wordprocessingGroup" xmlns:wpi="http://schemas.microsoft.com/office/word/2010/wordprocessingInk" xmlns:wne="http://schemas.microsoft.com/office/word/2006/wordml" xmlns:wps="http://schemas.microsoft.com/office/word/2010/wordprocessingShape" mc:Ignorable="w14 w15 w16se w16cid w16 w16cex w16sdtdh wp14">
   <w:body>
     <w:p>
       <w:pPr>
@@ -1053,13 +1053,7 @@
               <w:rPr>
                 <w:rFonts w:ascii="Times New Roman" w:eastAsia="Times New Roman" w:hAnsi="Times New Roman" w:cs="Times New Roman"/>
               </w:rPr>
-              <w:t>Vessel HIN:</w:t>
-            </w:r>
-            <w:r>
-              <w:rPr>
-                <w:rFonts w:ascii="Times New Roman" w:eastAsia="Times New Roman" w:hAnsi="Times New Roman" w:cs="Times New Roman"/>
-              </w:rPr>
-              <w:t xml:space="preserve">             </w:t>
+              <w:t xml:space="preserve">Vessel HIN:             </w:t>
             </w:r>
           </w:p>
         </w:tc>
@@ -3553,8 +3547,12 @@
     </w:tbl>
     <w:p/>
     <w:sectPr>
-      <w:headerReference w:type="default" r:id="rId7"/>
-      <w:footerReference w:type="default" r:id="rId8"/>
+      <w:headerReference w:type="even" r:id="rId7"/>
+      <w:headerReference w:type="default" r:id="rId8"/>
+      <w:footerReference w:type="even" r:id="rId9"/>
+      <w:footerReference w:type="default" r:id="rId10"/>
+      <w:headerReference w:type="first" r:id="rId11"/>
+      <w:footerReference w:type="first" r:id="rId12"/>
       <w:pgSz w:w="12240" w:h="15840"/>
       <w:pgMar w:top="1440" w:right="1440" w:bottom="1440" w:left="1440" w:header="720" w:footer="720" w:gutter="0"/>
       <w:cols w:space="720"/>
@@ -3565,7 +3563,7 @@
 </file>
 
 <file path=word/endnotes.xml><?xml version="1.0" encoding="utf-8"?>
-<w:endnotes xmlns:wpc="http://schemas.microsoft.com/office/word/2010/wordprocessingCanvas" xmlns:cx="http://schemas.microsoft.com/office/drawing/2014/chartex" xmlns:cx1="http://schemas.microsoft.com/office/drawing/2015/9/8/chartex" xmlns:cx2="http://schemas.microsoft.com/office/drawing/2015/10/21/chartex" xmlns:cx3="http://schemas.microsoft.com/office/drawing/2016/5/9/chartex" xmlns:cx4="http://schemas.microsoft.com/office/drawing/2016/5/10/chartex" xmlns:cx5="http://schemas.microsoft.com/office/drawing/2016/5/11/chartex" xmlns:cx6="http://schemas.microsoft.com/office/drawing/2016/5/12/chartex" xmlns:cx7="http://schemas.microsoft.com/office/drawing/2016/5/13/chartex" xmlns:cx8="http://schemas.microsoft.com/office/drawing/2016/5/14/chartex" xmlns:mc="http://schemas.openxmlformats.org/markup-compatibility/2006" xmlns:aink="http://schemas.microsoft.com/office/drawing/2016/ink" xmlns:am3d="http://schemas.microsoft.com/office/drawing/2017/model3d" xmlns:o="urn:schemas-microsoft-com:office:office" xmlns:r="http://schemas.openxmlformats.org/officeDocument/2006/relationships" xmlns:m="http://schemas.openxmlformats.org/officeDocument/2006/math" xmlns:v="urn:schemas-microsoft-com:vml" xmlns:wp14="http://schemas.microsoft.com/office/word/2010/wordprocessingDrawing" xmlns:wp="http://schemas.openxmlformats.org/drawingml/2006/wordprocessingDrawing" xmlns:w10="urn:schemas-microsoft-com:office:word" xmlns:w="http://schemas.openxmlformats.org/wordprocessingml/2006/main" xmlns:w14="http://schemas.microsoft.com/office/word/2010/wordml" xmlns:w15="http://schemas.microsoft.com/office/word/2012/wordml" xmlns:w16cid="http://schemas.microsoft.com/office/word/2016/wordml/cid" xmlns:w16se="http://schemas.microsoft.com/office/word/2015/wordml/symex" xmlns:wpg="http://schemas.microsoft.com/office/word/2010/wordprocessingGroup" xmlns:wpi="http://schemas.microsoft.com/office/word/2010/wordprocessingInk" xmlns:wne="http://schemas.microsoft.com/office/word/2006/wordml" xmlns:wps="http://schemas.microsoft.com/office/word/2010/wordprocessingShape" mc:Ignorable="w14 w15 w16se w16cid wp14">
+<w:endnotes xmlns:wpc="http://schemas.microsoft.com/office/word/2010/wordprocessingCanvas" xmlns:cx="http://schemas.microsoft.com/office/drawing/2014/chartex" xmlns:cx1="http://schemas.microsoft.com/office/drawing/2015/9/8/chartex" xmlns:cx2="http://schemas.microsoft.com/office/drawing/2015/10/21/chartex" xmlns:cx3="http://schemas.microsoft.com/office/drawing/2016/5/9/chartex" xmlns:cx4="http://schemas.microsoft.com/office/drawing/2016/5/10/chartex" xmlns:cx5="http://schemas.microsoft.com/office/drawing/2016/5/11/chartex" xmlns:cx6="http://schemas.microsoft.com/office/drawing/2016/5/12/chartex" xmlns:cx7="http://schemas.microsoft.com/office/drawing/2016/5/13/chartex" xmlns:cx8="http://schemas.microsoft.com/office/drawing/2016/5/14/chartex" xmlns:mc="http://schemas.openxmlformats.org/markup-compatibility/2006" xmlns:aink="http://schemas.microsoft.com/office/drawing/2016/ink" xmlns:am3d="http://schemas.microsoft.com/office/drawing/2017/model3d" xmlns:o="urn:schemas-microsoft-com:office:office" xmlns:oel="http://schemas.microsoft.com/office/2019/extlst" xmlns:r="http://schemas.openxmlformats.org/officeDocument/2006/relationships" xmlns:m="http://schemas.openxmlformats.org/officeDocument/2006/math" xmlns:v="urn:schemas-microsoft-com:vml" xmlns:wp14="http://schemas.microsoft.com/office/word/2010/wordprocessingDrawing" xmlns:wp="http://schemas.openxmlformats.org/drawingml/2006/wordprocessingDrawing" xmlns:w10="urn:schemas-microsoft-com:office:word" xmlns:w="http://schemas.openxmlformats.org/wordprocessingml/2006/main" xmlns:w14="http://schemas.microsoft.com/office/word/2010/wordml" xmlns:w15="http://schemas.microsoft.com/office/word/2012/wordml" xmlns:w16cex="http://schemas.microsoft.com/office/word/2018/wordml/cex" xmlns:w16cid="http://schemas.microsoft.com/office/word/2016/wordml/cid" xmlns:w16="http://schemas.microsoft.com/office/word/2018/wordml" xmlns:w16sdtdh="http://schemas.microsoft.com/office/word/2020/wordml/sdtdatahash" xmlns:w16se="http://schemas.microsoft.com/office/word/2015/wordml/symex" xmlns:wpg="http://schemas.microsoft.com/office/word/2010/wordprocessingGroup" xmlns:wpi="http://schemas.microsoft.com/office/word/2010/wordprocessingInk" xmlns:wne="http://schemas.microsoft.com/office/word/2006/wordml" xmlns:wps="http://schemas.microsoft.com/office/word/2010/wordprocessingShape" mc:Ignorable="w14 w15 w16se w16cid w16 w16cex w16sdtdh wp14">
   <w:endnote w:type="separator" w:id="-1">
     <w:p>
       <w:r>
@@ -3584,7 +3582,17 @@
 </file>
 
 <file path=word/footer1.xml><?xml version="1.0" encoding="utf-8"?>
-<w:ftr xmlns:wpc="http://schemas.microsoft.com/office/word/2010/wordprocessingCanvas" xmlns:cx="http://schemas.microsoft.com/office/drawing/2014/chartex" xmlns:cx1="http://schemas.microsoft.com/office/drawing/2015/9/8/chartex" xmlns:cx2="http://schemas.microsoft.com/office/drawing/2015/10/21/chartex" xmlns:cx3="http://schemas.microsoft.com/office/drawing/2016/5/9/chartex" xmlns:cx4="http://schemas.microsoft.com/office/drawing/2016/5/10/chartex" xmlns:cx5="http://schemas.microsoft.com/office/drawing/2016/5/11/chartex" xmlns:cx6="http://schemas.microsoft.com/office/drawing/2016/5/12/chartex" xmlns:cx7="http://schemas.microsoft.com/office/drawing/2016/5/13/chartex" xmlns:cx8="http://schemas.microsoft.com/office/drawing/2016/5/14/chartex" xmlns:mc="http://schemas.openxmlformats.org/markup-compatibility/2006" xmlns:aink="http://schemas.microsoft.com/office/drawing/2016/ink" xmlns:am3d="http://schemas.microsoft.com/office/drawing/2017/model3d" xmlns:o="urn:schemas-microsoft-com:office:office" xmlns:r="http://schemas.openxmlformats.org/officeDocument/2006/relationships" xmlns:m="http://schemas.openxmlformats.org/officeDocument/2006/math" xmlns:v="urn:schemas-microsoft-com:vml" xmlns:wp14="http://schemas.microsoft.com/office/word/2010/wordprocessingDrawing" xmlns:wp="http://schemas.openxmlformats.org/drawingml/2006/wordprocessingDrawing" xmlns:w10="urn:schemas-microsoft-com:office:word" xmlns:w="http://schemas.openxmlformats.org/wordprocessingml/2006/main" xmlns:w14="http://schemas.microsoft.com/office/word/2010/wordml" xmlns:w15="http://schemas.microsoft.com/office/word/2012/wordml" xmlns:w16cid="http://schemas.microsoft.com/office/word/2016/wordml/cid" xmlns:w16se="http://schemas.microsoft.com/office/word/2015/wordml/symex" xmlns:wpg="http://schemas.microsoft.com/office/word/2010/wordprocessingGroup" xmlns:wpi="http://schemas.microsoft.com/office/word/2010/wordprocessingInk" xmlns:wne="http://schemas.microsoft.com/office/word/2006/wordml" xmlns:wps="http://schemas.microsoft.com/office/word/2010/wordprocessingShape" mc:Ignorable="w14 w15 w16se w16cid wp14">
+<w:ftr xmlns:wpc="http://schemas.microsoft.com/office/word/2010/wordprocessingCanvas" xmlns:cx="http://schemas.microsoft.com/office/drawing/2014/chartex" xmlns:cx1="http://schemas.microsoft.com/office/drawing/2015/9/8/chartex" xmlns:cx2="http://schemas.microsoft.com/office/drawing/2015/10/21/chartex" xmlns:cx3="http://schemas.microsoft.com/office/drawing/2016/5/9/chartex" xmlns:cx4="http://schemas.microsoft.com/office/drawing/2016/5/10/chartex" xmlns:cx5="http://schemas.microsoft.com/office/drawing/2016/5/11/chartex" xmlns:cx6="http://schemas.microsoft.com/office/drawing/2016/5/12/chartex" xmlns:cx7="http://schemas.microsoft.com/office/drawing/2016/5/13/chartex" xmlns:cx8="http://schemas.microsoft.com/office/drawing/2016/5/14/chartex" xmlns:mc="http://schemas.openxmlformats.org/markup-compatibility/2006" xmlns:aink="http://schemas.microsoft.com/office/drawing/2016/ink" xmlns:am3d="http://schemas.microsoft.com/office/drawing/2017/model3d" xmlns:o="urn:schemas-microsoft-com:office:office" xmlns:oel="http://schemas.microsoft.com/office/2019/extlst" xmlns:r="http://schemas.openxmlformats.org/officeDocument/2006/relationships" xmlns:m="http://schemas.openxmlformats.org/officeDocument/2006/math" xmlns:v="urn:schemas-microsoft-com:vml" xmlns:wp14="http://schemas.microsoft.com/office/word/2010/wordprocessingDrawing" xmlns:wp="http://schemas.openxmlformats.org/drawingml/2006/wordprocessingDrawing" xmlns:w10="urn:schemas-microsoft-com:office:word" xmlns:w="http://schemas.openxmlformats.org/wordprocessingml/2006/main" xmlns:w14="http://schemas.microsoft.com/office/word/2010/wordml" xmlns:w15="http://schemas.microsoft.com/office/word/2012/wordml" xmlns:w16cex="http://schemas.microsoft.com/office/word/2018/wordml/cex" xmlns:w16cid="http://schemas.microsoft.com/office/word/2016/wordml/cid" xmlns:w16="http://schemas.microsoft.com/office/word/2018/wordml" xmlns:w16sdtdh="http://schemas.microsoft.com/office/word/2020/wordml/sdtdatahash" xmlns:w16se="http://schemas.microsoft.com/office/word/2015/wordml/symex" xmlns:wpg="http://schemas.microsoft.com/office/word/2010/wordprocessingGroup" xmlns:wpi="http://schemas.microsoft.com/office/word/2010/wordprocessingInk" xmlns:wne="http://schemas.microsoft.com/office/word/2006/wordml" xmlns:wps="http://schemas.microsoft.com/office/word/2010/wordprocessingShape" mc:Ignorable="w14 w15 w16se w16cid w16 w16cex w16sdtdh wp14">
+  <w:p>
+    <w:pPr>
+      <w:pStyle w:val="Footer"/>
+    </w:pPr>
+  </w:p>
+</w:ftr>
+</file>
+
+<file path=word/footer2.xml><?xml version="1.0" encoding="utf-8"?>
+<w:ftr xmlns:wpc="http://schemas.microsoft.com/office/word/2010/wordprocessingCanvas" xmlns:cx="http://schemas.microsoft.com/office/drawing/2014/chartex" xmlns:cx1="http://schemas.microsoft.com/office/drawing/2015/9/8/chartex" xmlns:cx2="http://schemas.microsoft.com/office/drawing/2015/10/21/chartex" xmlns:cx3="http://schemas.microsoft.com/office/drawing/2016/5/9/chartex" xmlns:cx4="http://schemas.microsoft.com/office/drawing/2016/5/10/chartex" xmlns:cx5="http://schemas.microsoft.com/office/drawing/2016/5/11/chartex" xmlns:cx6="http://schemas.microsoft.com/office/drawing/2016/5/12/chartex" xmlns:cx7="http://schemas.microsoft.com/office/drawing/2016/5/13/chartex" xmlns:cx8="http://schemas.microsoft.com/office/drawing/2016/5/14/chartex" xmlns:mc="http://schemas.openxmlformats.org/markup-compatibility/2006" xmlns:aink="http://schemas.microsoft.com/office/drawing/2016/ink" xmlns:am3d="http://schemas.microsoft.com/office/drawing/2017/model3d" xmlns:o="urn:schemas-microsoft-com:office:office" xmlns:oel="http://schemas.microsoft.com/office/2019/extlst" xmlns:r="http://schemas.openxmlformats.org/officeDocument/2006/relationships" xmlns:m="http://schemas.openxmlformats.org/officeDocument/2006/math" xmlns:v="urn:schemas-microsoft-com:vml" xmlns:wp14="http://schemas.microsoft.com/office/word/2010/wordprocessingDrawing" xmlns:wp="http://schemas.openxmlformats.org/drawingml/2006/wordprocessingDrawing" xmlns:w10="urn:schemas-microsoft-com:office:word" xmlns:w="http://schemas.openxmlformats.org/wordprocessingml/2006/main" xmlns:w14="http://schemas.microsoft.com/office/word/2010/wordml" xmlns:w15="http://schemas.microsoft.com/office/word/2012/wordml" xmlns:w16cex="http://schemas.microsoft.com/office/word/2018/wordml/cex" xmlns:w16cid="http://schemas.microsoft.com/office/word/2016/wordml/cid" xmlns:w16="http://schemas.microsoft.com/office/word/2018/wordml" xmlns:w16sdtdh="http://schemas.microsoft.com/office/word/2020/wordml/sdtdatahash" xmlns:w16se="http://schemas.microsoft.com/office/word/2015/wordml/symex" xmlns:wpg="http://schemas.microsoft.com/office/word/2010/wordprocessingGroup" xmlns:wpi="http://schemas.microsoft.com/office/word/2010/wordprocessingInk" xmlns:wne="http://schemas.microsoft.com/office/word/2006/wordml" xmlns:wps="http://schemas.microsoft.com/office/word/2010/wordprocessingShape" mc:Ignorable="w14 w15 w16se w16cid w16 w16cex w16sdtdh wp14">
   <w:p>
     <w:pPr>
       <w:pStyle w:val="Footer"/>
@@ -3680,8 +3688,18 @@
 </w:ftr>
 </file>
 
+<file path=word/footer3.xml><?xml version="1.0" encoding="utf-8"?>
+<w:ftr xmlns:wpc="http://schemas.microsoft.com/office/word/2010/wordprocessingCanvas" xmlns:cx="http://schemas.microsoft.com/office/drawing/2014/chartex" xmlns:cx1="http://schemas.microsoft.com/office/drawing/2015/9/8/chartex" xmlns:cx2="http://schemas.microsoft.com/office/drawing/2015/10/21/chartex" xmlns:cx3="http://schemas.microsoft.com/office/drawing/2016/5/9/chartex" xmlns:cx4="http://schemas.microsoft.com/office/drawing/2016/5/10/chartex" xmlns:cx5="http://schemas.microsoft.com/office/drawing/2016/5/11/chartex" xmlns:cx6="http://schemas.microsoft.com/office/drawing/2016/5/12/chartex" xmlns:cx7="http://schemas.microsoft.com/office/drawing/2016/5/13/chartex" xmlns:cx8="http://schemas.microsoft.com/office/drawing/2016/5/14/chartex" xmlns:mc="http://schemas.openxmlformats.org/markup-compatibility/2006" xmlns:aink="http://schemas.microsoft.com/office/drawing/2016/ink" xmlns:am3d="http://schemas.microsoft.com/office/drawing/2017/model3d" xmlns:o="urn:schemas-microsoft-com:office:office" xmlns:oel="http://schemas.microsoft.com/office/2019/extlst" xmlns:r="http://schemas.openxmlformats.org/officeDocument/2006/relationships" xmlns:m="http://schemas.openxmlformats.org/officeDocument/2006/math" xmlns:v="urn:schemas-microsoft-com:vml" xmlns:wp14="http://schemas.microsoft.com/office/word/2010/wordprocessingDrawing" xmlns:wp="http://schemas.openxmlformats.org/drawingml/2006/wordprocessingDrawing" xmlns:w10="urn:schemas-microsoft-com:office:word" xmlns:w="http://schemas.openxmlformats.org/wordprocessingml/2006/main" xmlns:w14="http://schemas.microsoft.com/office/word/2010/wordml" xmlns:w15="http://schemas.microsoft.com/office/word/2012/wordml" xmlns:w16cex="http://schemas.microsoft.com/office/word/2018/wordml/cex" xmlns:w16cid="http://schemas.microsoft.com/office/word/2016/wordml/cid" xmlns:w16="http://schemas.microsoft.com/office/word/2018/wordml" xmlns:w16sdtdh="http://schemas.microsoft.com/office/word/2020/wordml/sdtdatahash" xmlns:w16se="http://schemas.microsoft.com/office/word/2015/wordml/symex" xmlns:wpg="http://schemas.microsoft.com/office/word/2010/wordprocessingGroup" xmlns:wpi="http://schemas.microsoft.com/office/word/2010/wordprocessingInk" xmlns:wne="http://schemas.microsoft.com/office/word/2006/wordml" xmlns:wps="http://schemas.microsoft.com/office/word/2010/wordprocessingShape" mc:Ignorable="w14 w15 w16se w16cid w16 w16cex w16sdtdh wp14">
+  <w:p>
+    <w:pPr>
+      <w:pStyle w:val="Footer"/>
+    </w:pPr>
+  </w:p>
+</w:ftr>
+</file>
+
 <file path=word/footnotes.xml><?xml version="1.0" encoding="utf-8"?>
-<w:footnotes xmlns:wpc="http://schemas.microsoft.com/office/word/2010/wordprocessingCanvas" xmlns:cx="http://schemas.microsoft.com/office/drawing/2014/chartex" xmlns:cx1="http://schemas.microsoft.com/office/drawing/2015/9/8/chartex" xmlns:cx2="http://schemas.microsoft.com/office/drawing/2015/10/21/chartex" xmlns:cx3="http://schemas.microsoft.com/office/drawing/2016/5/9/chartex" xmlns:cx4="http://schemas.microsoft.com/office/drawing/2016/5/10/chartex" xmlns:cx5="http://schemas.microsoft.com/office/drawing/2016/5/11/chartex" xmlns:cx6="http://schemas.microsoft.com/office/drawing/2016/5/12/chartex" xmlns:cx7="http://schemas.microsoft.com/office/drawing/2016/5/13/chartex" xmlns:cx8="http://schemas.microsoft.com/office/drawing/2016/5/14/chartex" xmlns:mc="http://schemas.openxmlformats.org/markup-compatibility/2006" xmlns:aink="http://schemas.microsoft.com/office/drawing/2016/ink" xmlns:am3d="http://schemas.microsoft.com/office/drawing/2017/model3d" xmlns:o="urn:schemas-microsoft-com:office:office" xmlns:r="http://schemas.openxmlformats.org/officeDocument/2006/relationships" xmlns:m="http://schemas.openxmlformats.org/officeDocument/2006/math" xmlns:v="urn:schemas-microsoft-com:vml" xmlns:wp14="http://schemas.microsoft.com/office/word/2010/wordprocessingDrawing" xmlns:wp="http://schemas.openxmlformats.org/drawingml/2006/wordprocessingDrawing" xmlns:w10="urn:schemas-microsoft-com:office:word" xmlns:w="http://schemas.openxmlformats.org/wordprocessingml/2006/main" xmlns:w14="http://schemas.microsoft.com/office/word/2010/wordml" xmlns:w15="http://schemas.microsoft.com/office/word/2012/wordml" xmlns:w16cid="http://schemas.microsoft.com/office/word/2016/wordml/cid" xmlns:w16se="http://schemas.microsoft.com/office/word/2015/wordml/symex" xmlns:wpg="http://schemas.microsoft.com/office/word/2010/wordprocessingGroup" xmlns:wpi="http://schemas.microsoft.com/office/word/2010/wordprocessingInk" xmlns:wne="http://schemas.microsoft.com/office/word/2006/wordml" xmlns:wps="http://schemas.microsoft.com/office/word/2010/wordprocessingShape" mc:Ignorable="w14 w15 w16se w16cid wp14">
+<w:footnotes xmlns:wpc="http://schemas.microsoft.com/office/word/2010/wordprocessingCanvas" xmlns:cx="http://schemas.microsoft.com/office/drawing/2014/chartex" xmlns:cx1="http://schemas.microsoft.com/office/drawing/2015/9/8/chartex" xmlns:cx2="http://schemas.microsoft.com/office/drawing/2015/10/21/chartex" xmlns:cx3="http://schemas.microsoft.com/office/drawing/2016/5/9/chartex" xmlns:cx4="http://schemas.microsoft.com/office/drawing/2016/5/10/chartex" xmlns:cx5="http://schemas.microsoft.com/office/drawing/2016/5/11/chartex" xmlns:cx6="http://schemas.microsoft.com/office/drawing/2016/5/12/chartex" xmlns:cx7="http://schemas.microsoft.com/office/drawing/2016/5/13/chartex" xmlns:cx8="http://schemas.microsoft.com/office/drawing/2016/5/14/chartex" xmlns:mc="http://schemas.openxmlformats.org/markup-compatibility/2006" xmlns:aink="http://schemas.microsoft.com/office/drawing/2016/ink" xmlns:am3d="http://schemas.microsoft.com/office/drawing/2017/model3d" xmlns:o="urn:schemas-microsoft-com:office:office" xmlns:oel="http://schemas.microsoft.com/office/2019/extlst" xmlns:r="http://schemas.openxmlformats.org/officeDocument/2006/relationships" xmlns:m="http://schemas.openxmlformats.org/officeDocument/2006/math" xmlns:v="urn:schemas-microsoft-com:vml" xmlns:wp14="http://schemas.microsoft.com/office/word/2010/wordprocessingDrawing" xmlns:wp="http://schemas.openxmlformats.org/drawingml/2006/wordprocessingDrawing" xmlns:w10="urn:schemas-microsoft-com:office:word" xmlns:w="http://schemas.openxmlformats.org/wordprocessingml/2006/main" xmlns:w14="http://schemas.microsoft.com/office/word/2010/wordml" xmlns:w15="http://schemas.microsoft.com/office/word/2012/wordml" xmlns:w16cex="http://schemas.microsoft.com/office/word/2018/wordml/cex" xmlns:w16cid="http://schemas.microsoft.com/office/word/2016/wordml/cid" xmlns:w16="http://schemas.microsoft.com/office/word/2018/wordml" xmlns:w16sdtdh="http://schemas.microsoft.com/office/word/2020/wordml/sdtdatahash" xmlns:w16se="http://schemas.microsoft.com/office/word/2015/wordml/symex" xmlns:wpg="http://schemas.microsoft.com/office/word/2010/wordprocessingGroup" xmlns:wpi="http://schemas.microsoft.com/office/word/2010/wordprocessingInk" xmlns:wne="http://schemas.microsoft.com/office/word/2006/wordml" xmlns:wps="http://schemas.microsoft.com/office/word/2010/wordprocessingShape" mc:Ignorable="w14 w15 w16se w16cid w16 w16cex w16sdtdh wp14">
   <w:footnote w:type="separator" w:id="-1">
     <w:p>
       <w:r>
@@ -3700,7 +3718,17 @@
 </file>
 
 <file path=word/header1.xml><?xml version="1.0" encoding="utf-8"?>
-<w:hdr xmlns:wpc="http://schemas.microsoft.com/office/word/2010/wordprocessingCanvas" xmlns:cx="http://schemas.microsoft.com/office/drawing/2014/chartex" xmlns:cx1="http://schemas.microsoft.com/office/drawing/2015/9/8/chartex" xmlns:cx2="http://schemas.microsoft.com/office/drawing/2015/10/21/chartex" xmlns:cx3="http://schemas.microsoft.com/office/drawing/2016/5/9/chartex" xmlns:cx4="http://schemas.microsoft.com/office/drawing/2016/5/10/chartex" xmlns:cx5="http://schemas.microsoft.com/office/drawing/2016/5/11/chartex" xmlns:cx6="http://schemas.microsoft.com/office/drawing/2016/5/12/chartex" xmlns:cx7="http://schemas.microsoft.com/office/drawing/2016/5/13/chartex" xmlns:cx8="http://schemas.microsoft.com/office/drawing/2016/5/14/chartex" xmlns:mc="http://schemas.openxmlformats.org/markup-compatibility/2006" xmlns:aink="http://schemas.microsoft.com/office/drawing/2016/ink" xmlns:am3d="http://schemas.microsoft.com/office/drawing/2017/model3d" xmlns:o="urn:schemas-microsoft-com:office:office" xmlns:r="http://schemas.openxmlformats.org/officeDocument/2006/relationships" xmlns:m="http://schemas.openxmlformats.org/officeDocument/2006/math" xmlns:v="urn:schemas-microsoft-com:vml" xmlns:wp14="http://schemas.microsoft.com/office/word/2010/wordprocessingDrawing" xmlns:wp="http://schemas.openxmlformats.org/drawingml/2006/wordprocessingDrawing" xmlns:w10="urn:schemas-microsoft-com:office:word" xmlns:w="http://schemas.openxmlformats.org/wordprocessingml/2006/main" xmlns:w14="http://schemas.microsoft.com/office/word/2010/wordml" xmlns:w15="http://schemas.microsoft.com/office/word/2012/wordml" xmlns:w16cid="http://schemas.microsoft.com/office/word/2016/wordml/cid" xmlns:w16se="http://schemas.microsoft.com/office/word/2015/wordml/symex" xmlns:wpg="http://schemas.microsoft.com/office/word/2010/wordprocessingGroup" xmlns:wpi="http://schemas.microsoft.com/office/word/2010/wordprocessingInk" xmlns:wne="http://schemas.microsoft.com/office/word/2006/wordml" xmlns:wps="http://schemas.microsoft.com/office/word/2010/wordprocessingShape" mc:Ignorable="w14 w15 w16se w16cid wp14">
+<w:hdr xmlns:wpc="http://schemas.microsoft.com/office/word/2010/wordprocessingCanvas" xmlns:cx="http://schemas.microsoft.com/office/drawing/2014/chartex" xmlns:cx1="http://schemas.microsoft.com/office/drawing/2015/9/8/chartex" xmlns:cx2="http://schemas.microsoft.com/office/drawing/2015/10/21/chartex" xmlns:cx3="http://schemas.microsoft.com/office/drawing/2016/5/9/chartex" xmlns:cx4="http://schemas.microsoft.com/office/drawing/2016/5/10/chartex" xmlns:cx5="http://schemas.microsoft.com/office/drawing/2016/5/11/chartex" xmlns:cx6="http://schemas.microsoft.com/office/drawing/2016/5/12/chartex" xmlns:cx7="http://schemas.microsoft.com/office/drawing/2016/5/13/chartex" xmlns:cx8="http://schemas.microsoft.com/office/drawing/2016/5/14/chartex" xmlns:mc="http://schemas.openxmlformats.org/markup-compatibility/2006" xmlns:aink="http://schemas.microsoft.com/office/drawing/2016/ink" xmlns:am3d="http://schemas.microsoft.com/office/drawing/2017/model3d" xmlns:o="urn:schemas-microsoft-com:office:office" xmlns:oel="http://schemas.microsoft.com/office/2019/extlst" xmlns:r="http://schemas.openxmlformats.org/officeDocument/2006/relationships" xmlns:m="http://schemas.openxmlformats.org/officeDocument/2006/math" xmlns:v="urn:schemas-microsoft-com:vml" xmlns:wp14="http://schemas.microsoft.com/office/word/2010/wordprocessingDrawing" xmlns:wp="http://schemas.openxmlformats.org/drawingml/2006/wordprocessingDrawing" xmlns:w10="urn:schemas-microsoft-com:office:word" xmlns:w="http://schemas.openxmlformats.org/wordprocessingml/2006/main" xmlns:w14="http://schemas.microsoft.com/office/word/2010/wordml" xmlns:w15="http://schemas.microsoft.com/office/word/2012/wordml" xmlns:w16cex="http://schemas.microsoft.com/office/word/2018/wordml/cex" xmlns:w16cid="http://schemas.microsoft.com/office/word/2016/wordml/cid" xmlns:w16="http://schemas.microsoft.com/office/word/2018/wordml" xmlns:w16sdtdh="http://schemas.microsoft.com/office/word/2020/wordml/sdtdatahash" xmlns:w16se="http://schemas.microsoft.com/office/word/2015/wordml/symex" xmlns:wpg="http://schemas.microsoft.com/office/word/2010/wordprocessingGroup" xmlns:wpi="http://schemas.microsoft.com/office/word/2010/wordprocessingInk" xmlns:wne="http://schemas.microsoft.com/office/word/2006/wordml" xmlns:wps="http://schemas.microsoft.com/office/word/2010/wordprocessingShape" mc:Ignorable="w14 w15 w16se w16cid w16 w16cex w16sdtdh wp14">
+  <w:p>
+    <w:pPr>
+      <w:pStyle w:val="Header"/>
+    </w:pPr>
+  </w:p>
+</w:hdr>
+</file>
+
+<file path=word/header2.xml><?xml version="1.0" encoding="utf-8"?>
+<w:hdr xmlns:wpc="http://schemas.microsoft.com/office/word/2010/wordprocessingCanvas" xmlns:cx="http://schemas.microsoft.com/office/drawing/2014/chartex" xmlns:cx1="http://schemas.microsoft.com/office/drawing/2015/9/8/chartex" xmlns:cx2="http://schemas.microsoft.com/office/drawing/2015/10/21/chartex" xmlns:cx3="http://schemas.microsoft.com/office/drawing/2016/5/9/chartex" xmlns:cx4="http://schemas.microsoft.com/office/drawing/2016/5/10/chartex" xmlns:cx5="http://schemas.microsoft.com/office/drawing/2016/5/11/chartex" xmlns:cx6="http://schemas.microsoft.com/office/drawing/2016/5/12/chartex" xmlns:cx7="http://schemas.microsoft.com/office/drawing/2016/5/13/chartex" xmlns:cx8="http://schemas.microsoft.com/office/drawing/2016/5/14/chartex" xmlns:mc="http://schemas.openxmlformats.org/markup-compatibility/2006" xmlns:aink="http://schemas.microsoft.com/office/drawing/2016/ink" xmlns:am3d="http://schemas.microsoft.com/office/drawing/2017/model3d" xmlns:o="urn:schemas-microsoft-com:office:office" xmlns:oel="http://schemas.microsoft.com/office/2019/extlst" xmlns:r="http://schemas.openxmlformats.org/officeDocument/2006/relationships" xmlns:m="http://schemas.openxmlformats.org/officeDocument/2006/math" xmlns:v="urn:schemas-microsoft-com:vml" xmlns:wp14="http://schemas.microsoft.com/office/word/2010/wordprocessingDrawing" xmlns:wp="http://schemas.openxmlformats.org/drawingml/2006/wordprocessingDrawing" xmlns:w10="urn:schemas-microsoft-com:office:word" xmlns:w="http://schemas.openxmlformats.org/wordprocessingml/2006/main" xmlns:w14="http://schemas.microsoft.com/office/word/2010/wordml" xmlns:w15="http://schemas.microsoft.com/office/word/2012/wordml" xmlns:w16cex="http://schemas.microsoft.com/office/word/2018/wordml/cex" xmlns:w16cid="http://schemas.microsoft.com/office/word/2016/wordml/cid" xmlns:w16="http://schemas.microsoft.com/office/word/2018/wordml" xmlns:w16sdtdh="http://schemas.microsoft.com/office/word/2020/wordml/sdtdatahash" xmlns:w16se="http://schemas.microsoft.com/office/word/2015/wordml/symex" xmlns:wpg="http://schemas.microsoft.com/office/word/2010/wordprocessingGroup" xmlns:wpi="http://schemas.microsoft.com/office/word/2010/wordprocessingInk" xmlns:wne="http://schemas.microsoft.com/office/word/2006/wordml" xmlns:wps="http://schemas.microsoft.com/office/word/2010/wordprocessingShape" mc:Ignorable="w14 w15 w16se w16cid w16 w16cex w16sdtdh wp14">
   <w:p>
     <w:pPr>
       <w:jc w:val="center"/>
@@ -3726,7 +3754,13 @@
       <w:rPr>
         <w:rFonts w:ascii="Times New Roman" w:eastAsia="Times New Roman" w:hAnsi="Times New Roman" w:cs="Times New Roman"/>
       </w:rPr>
-      <w:t>1175 Whitehawk Trail, Lawrenceville, GA 30043</w:t>
+      <w:t xml:space="preserve">1969 Mapmaker Drive, Dacula, GA </w:t>
+    </w:r>
+    <w:r>
+      <w:rPr>
+        <w:rFonts w:ascii="Times New Roman" w:eastAsia="Times New Roman" w:hAnsi="Times New Roman" w:cs="Times New Roman"/>
+      </w:rPr>
+      <w:t>30019</w:t>
     </w:r>
   </w:p>
   <w:p>
@@ -3737,8 +3771,18 @@
 </w:hdr>
 </file>
 
+<file path=word/header3.xml><?xml version="1.0" encoding="utf-8"?>
+<w:hdr xmlns:wpc="http://schemas.microsoft.com/office/word/2010/wordprocessingCanvas" xmlns:cx="http://schemas.microsoft.com/office/drawing/2014/chartex" xmlns:cx1="http://schemas.microsoft.com/office/drawing/2015/9/8/chartex" xmlns:cx2="http://schemas.microsoft.com/office/drawing/2015/10/21/chartex" xmlns:cx3="http://schemas.microsoft.com/office/drawing/2016/5/9/chartex" xmlns:cx4="http://schemas.microsoft.com/office/drawing/2016/5/10/chartex" xmlns:cx5="http://schemas.microsoft.com/office/drawing/2016/5/11/chartex" xmlns:cx6="http://schemas.microsoft.com/office/drawing/2016/5/12/chartex" xmlns:cx7="http://schemas.microsoft.com/office/drawing/2016/5/13/chartex" xmlns:cx8="http://schemas.microsoft.com/office/drawing/2016/5/14/chartex" xmlns:mc="http://schemas.openxmlformats.org/markup-compatibility/2006" xmlns:aink="http://schemas.microsoft.com/office/drawing/2016/ink" xmlns:am3d="http://schemas.microsoft.com/office/drawing/2017/model3d" xmlns:o="urn:schemas-microsoft-com:office:office" xmlns:oel="http://schemas.microsoft.com/office/2019/extlst" xmlns:r="http://schemas.openxmlformats.org/officeDocument/2006/relationships" xmlns:m="http://schemas.openxmlformats.org/officeDocument/2006/math" xmlns:v="urn:schemas-microsoft-com:vml" xmlns:wp14="http://schemas.microsoft.com/office/word/2010/wordprocessingDrawing" xmlns:wp="http://schemas.openxmlformats.org/drawingml/2006/wordprocessingDrawing" xmlns:w10="urn:schemas-microsoft-com:office:word" xmlns:w="http://schemas.openxmlformats.org/wordprocessingml/2006/main" xmlns:w14="http://schemas.microsoft.com/office/word/2010/wordml" xmlns:w15="http://schemas.microsoft.com/office/word/2012/wordml" xmlns:w16cex="http://schemas.microsoft.com/office/word/2018/wordml/cex" xmlns:w16cid="http://schemas.microsoft.com/office/word/2016/wordml/cid" xmlns:w16="http://schemas.microsoft.com/office/word/2018/wordml" xmlns:w16sdtdh="http://schemas.microsoft.com/office/word/2020/wordml/sdtdatahash" xmlns:w16se="http://schemas.microsoft.com/office/word/2015/wordml/symex" xmlns:wpg="http://schemas.microsoft.com/office/word/2010/wordprocessingGroup" xmlns:wpi="http://schemas.microsoft.com/office/word/2010/wordprocessingInk" xmlns:wne="http://schemas.microsoft.com/office/word/2006/wordml" xmlns:wps="http://schemas.microsoft.com/office/word/2010/wordprocessingShape" mc:Ignorable="w14 w15 w16se w16cid w16 w16cex w16sdtdh wp14">
+  <w:p>
+    <w:pPr>
+      <w:pStyle w:val="Header"/>
+    </w:pPr>
+  </w:p>
+</w:hdr>
+</file>
+
 <file path=word/numbering.xml><?xml version="1.0" encoding="utf-8"?>
-<w:numbering xmlns:wpc="http://schemas.microsoft.com/office/word/2010/wordprocessingCanvas" xmlns:cx="http://schemas.microsoft.com/office/drawing/2014/chartex" xmlns:cx1="http://schemas.microsoft.com/office/drawing/2015/9/8/chartex" xmlns:cx2="http://schemas.microsoft.com/office/drawing/2015/10/21/chartex" xmlns:cx3="http://schemas.microsoft.com/office/drawing/2016/5/9/chartex" xmlns:cx4="http://schemas.microsoft.com/office/drawing/2016/5/10/chartex" xmlns:cx5="http://schemas.microsoft.com/office/drawing/2016/5/11/chartex" xmlns:cx6="http://schemas.microsoft.com/office/drawing/2016/5/12/chartex" xmlns:cx7="http://schemas.microsoft.com/office/drawing/2016/5/13/chartex" xmlns:cx8="http://schemas.microsoft.com/office/drawing/2016/5/14/chartex" xmlns:mc="http://schemas.openxmlformats.org/markup-compatibility/2006" xmlns:aink="http://schemas.microsoft.com/office/drawing/2016/ink" xmlns:am3d="http://schemas.microsoft.com/office/drawing/2017/model3d" xmlns:o="urn:schemas-microsoft-com:office:office" xmlns:r="http://schemas.openxmlformats.org/officeDocument/2006/relationships" xmlns:m="http://schemas.openxmlformats.org/officeDocument/2006/math" xmlns:v="urn:schemas-microsoft-com:vml" xmlns:wp14="http://schemas.microsoft.com/office/word/2010/wordprocessingDrawing" xmlns:wp="http://schemas.openxmlformats.org/drawingml/2006/wordprocessingDrawing" xmlns:w10="urn:schemas-microsoft-com:office:word" xmlns:w="http://schemas.openxmlformats.org/wordprocessingml/2006/main" xmlns:w14="http://schemas.microsoft.com/office/word/2010/wordml" xmlns:w15="http://schemas.microsoft.com/office/word/2012/wordml" xmlns:w16cid="http://schemas.microsoft.com/office/word/2016/wordml/cid" xmlns:w16se="http://schemas.microsoft.com/office/word/2015/wordml/symex" xmlns:wpg="http://schemas.microsoft.com/office/word/2010/wordprocessingGroup" xmlns:wpi="http://schemas.microsoft.com/office/word/2010/wordprocessingInk" xmlns:wne="http://schemas.microsoft.com/office/word/2006/wordml" xmlns:wps="http://schemas.microsoft.com/office/word/2010/wordprocessingShape" mc:Ignorable="w14 w15 w16se w16cid wp14">
+<w:numbering xmlns:wpc="http://schemas.microsoft.com/office/word/2010/wordprocessingCanvas" xmlns:cx="http://schemas.microsoft.com/office/drawing/2014/chartex" xmlns:cx1="http://schemas.microsoft.com/office/drawing/2015/9/8/chartex" xmlns:cx2="http://schemas.microsoft.com/office/drawing/2015/10/21/chartex" xmlns:cx3="http://schemas.microsoft.com/office/drawing/2016/5/9/chartex" xmlns:cx4="http://schemas.microsoft.com/office/drawing/2016/5/10/chartex" xmlns:cx5="http://schemas.microsoft.com/office/drawing/2016/5/11/chartex" xmlns:cx6="http://schemas.microsoft.com/office/drawing/2016/5/12/chartex" xmlns:cx7="http://schemas.microsoft.com/office/drawing/2016/5/13/chartex" xmlns:cx8="http://schemas.microsoft.com/office/drawing/2016/5/14/chartex" xmlns:mc="http://schemas.openxmlformats.org/markup-compatibility/2006" xmlns:aink="http://schemas.microsoft.com/office/drawing/2016/ink" xmlns:am3d="http://schemas.microsoft.com/office/drawing/2017/model3d" xmlns:o="urn:schemas-microsoft-com:office:office" xmlns:oel="http://schemas.microsoft.com/office/2019/extlst" xmlns:r="http://schemas.openxmlformats.org/officeDocument/2006/relationships" xmlns:m="http://schemas.openxmlformats.org/officeDocument/2006/math" xmlns:v="urn:schemas-microsoft-com:vml" xmlns:wp14="http://schemas.microsoft.com/office/word/2010/wordprocessingDrawing" xmlns:wp="http://schemas.openxmlformats.org/drawingml/2006/wordprocessingDrawing" xmlns:w10="urn:schemas-microsoft-com:office:word" xmlns:w="http://schemas.openxmlformats.org/wordprocessingml/2006/main" xmlns:w14="http://schemas.microsoft.com/office/word/2010/wordml" xmlns:w15="http://schemas.microsoft.com/office/word/2012/wordml" xmlns:w16cex="http://schemas.microsoft.com/office/word/2018/wordml/cex" xmlns:w16cid="http://schemas.microsoft.com/office/word/2016/wordml/cid" xmlns:w16="http://schemas.microsoft.com/office/word/2018/wordml" xmlns:w16sdtdh="http://schemas.microsoft.com/office/word/2020/wordml/sdtdatahash" xmlns:w16se="http://schemas.microsoft.com/office/word/2015/wordml/symex" xmlns:wpg="http://schemas.microsoft.com/office/word/2010/wordprocessingGroup" xmlns:wpi="http://schemas.microsoft.com/office/word/2010/wordprocessingInk" xmlns:wne="http://schemas.microsoft.com/office/word/2006/wordml" xmlns:wps="http://schemas.microsoft.com/office/word/2010/wordprocessingShape" mc:Ignorable="w14 w15 w16se w16cid w16 w16cex w16sdtdh wp14">
   <w:abstractNum w:abstractNumId="0" w15:restartNumberingAfterBreak="0">
     <w:nsid w:val="1D06307D"/>
     <w:multiLevelType w:val="hybridMultilevel"/>
@@ -3828,14 +3872,14 @@
       </w:pPr>
     </w:lvl>
   </w:abstractNum>
-  <w:num w:numId="1">
+  <w:num w:numId="1" w16cid:durableId="400519200">
     <w:abstractNumId w:val="0"/>
   </w:num>
 </w:numbering>
 </file>
 
 <file path=word/styles.xml><?xml version="1.0" encoding="utf-8"?>
-<w:styles xmlns:mc="http://schemas.openxmlformats.org/markup-compatibility/2006" xmlns:r="http://schemas.openxmlformats.org/officeDocument/2006/relationships" xmlns:w="http://schemas.openxmlformats.org/wordprocessingml/2006/main" xmlns:w14="http://schemas.microsoft.com/office/word/2010/wordml" xmlns:w15="http://schemas.microsoft.com/office/word/2012/wordml" xmlns:w16cid="http://schemas.microsoft.com/office/word/2016/wordml/cid" xmlns:w16se="http://schemas.microsoft.com/office/word/2015/wordml/symex" mc:Ignorable="w14 w15 w16se w16cid">
+<w:styles xmlns:mc="http://schemas.openxmlformats.org/markup-compatibility/2006" xmlns:r="http://schemas.openxmlformats.org/officeDocument/2006/relationships" xmlns:w="http://schemas.openxmlformats.org/wordprocessingml/2006/main" xmlns:w14="http://schemas.microsoft.com/office/word/2010/wordml" xmlns:w15="http://schemas.microsoft.com/office/word/2012/wordml" xmlns:w16cex="http://schemas.microsoft.com/office/word/2018/wordml/cex" xmlns:w16cid="http://schemas.microsoft.com/office/word/2016/wordml/cid" xmlns:w16="http://schemas.microsoft.com/office/word/2018/wordml" xmlns:w16sdtdh="http://schemas.microsoft.com/office/word/2020/wordml/sdtdatahash" xmlns:w16se="http://schemas.microsoft.com/office/word/2015/wordml/symex" mc:Ignorable="w14 w15 w16se w16cid w16 w16cex w16sdtdh">
   <w:docDefaults>
     <w:rPrDefault>
       <w:rPr>
@@ -3953,6 +3997,7 @@
     <w:lsdException w:name="HTML Sample" w:semiHidden="1" w:unhideWhenUsed="1"/>
     <w:lsdException w:name="HTML Typewriter" w:semiHidden="1" w:unhideWhenUsed="1"/>
     <w:lsdException w:name="HTML Variable" w:semiHidden="1" w:unhideWhenUsed="1"/>
+    <w:lsdException w:name="Normal Table" w:semiHidden="1" w:unhideWhenUsed="1"/>
     <w:lsdException w:name="annotation subject" w:semiHidden="1" w:unhideWhenUsed="1"/>
     <w:lsdException w:name="No List" w:semiHidden="1" w:unhideWhenUsed="1"/>
     <w:lsdException w:name="Outline List 1" w:semiHidden="1" w:unhideWhenUsed="1"/>
@@ -3999,8 +4044,10 @@
     <w:lsdException w:name="Table Subtle 2" w:semiHidden="1" w:unhideWhenUsed="1"/>
     <w:lsdException w:name="Table Web 1" w:semiHidden="1" w:unhideWhenUsed="1"/>
     <w:lsdException w:name="Table Web 2" w:semiHidden="1" w:unhideWhenUsed="1"/>
+    <w:lsdException w:name="Table Web 3" w:semiHidden="1" w:unhideWhenUsed="1"/>
     <w:lsdException w:name="Balloon Text" w:semiHidden="1" w:unhideWhenUsed="1"/>
     <w:lsdException w:name="Table Grid" w:uiPriority="39"/>
+    <w:lsdException w:name="Table Theme" w:semiHidden="1" w:unhideWhenUsed="1"/>
     <w:lsdException w:name="Placeholder Text" w:semiHidden="1"/>
     <w:lsdException w:name="No Spacing" w:uiPriority="1" w:qFormat="1"/>
     <w:lsdException w:name="Light Shading" w:uiPriority="60"/>

</xml_diff>